<commit_message>
Macos JDK version update
</commit_message>
<xml_diff>
--- a/Prereqs_doc.docx
+++ b/Prereqs_doc.docx
@@ -978,7 +978,7 @@
     <w:tbl>
       <w:tblPr>
         <w:tblStyle w:val="Table2"/>
-        <w:tblW w:w="5550.0" w:type="dxa"/>
+        <w:tblW w:w="10785.0" w:type="dxa"/>
         <w:jc w:val="left"/>
         <w:tblBorders>
           <w:top w:color="000000" w:space="0" w:sz="0" w:val="nil"/>
@@ -992,10 +992,10 @@
         <w:tblLook w:val="0600"/>
       </w:tblPr>
       <w:tblGrid>
-        <w:gridCol w:w="5550"/>
+        <w:gridCol w:w="10785"/>
         <w:tblGridChange w:id="0">
           <w:tblGrid>
-            <w:gridCol w:w="5550"/>
+            <w:gridCol w:w="10785"/>
           </w:tblGrid>
         </w:tblGridChange>
       </w:tblGrid>
@@ -1220,7 +1220,7 @@
                 <w:shd w:fill="dce0e2" w:val="clear"/>
                 <w:rtl w:val="0"/>
               </w:rPr>
-              <w:t xml:space="preserve">brew install --cask homebrew/cask-versions/adoptopenjdk8</w:t>
+              <w:t xml:space="preserve">brew install openjdk@11</w:t>
             </w:r>
           </w:p>
           <w:p>
@@ -1274,8 +1274,69 @@
             </w:pPr>
             <w:r>
               <w:rPr>
-                <w:rtl w:val="0"/>
-              </w:rPr>
+                <w:sz w:val="20"/>
+                <w:szCs w:val="20"/>
+                <w:rtl w:val="0"/>
+              </w:rPr>
+              <w:t xml:space="preserve">sudo ln -sfn $HOMEBREW_PREFIX/opt/openjdk@11/libexec/openjdk.jdk /Library/Java/JavaVirtualMachines/openjdk.jdk</w:t>
+            </w:r>
+          </w:p>
+          <w:p>
+            <w:pPr>
+              <w:pageBreakBefore w:val="0"/>
+              <w:widowControl w:val="0"/>
+              <w:rPr>
+                <w:sz w:val="20"/>
+                <w:szCs w:val="20"/>
+              </w:rPr>
+            </w:pPr>
+            <w:r>
+              <w:rPr>
+                <w:rtl w:val="0"/>
+              </w:rPr>
+            </w:r>
+          </w:p>
+        </w:tc>
+      </w:tr>
+      <w:tr>
+        <w:trPr>
+          <w:cantSplit w:val="0"/>
+          <w:trHeight w:val="315" w:hRule="atLeast"/>
+          <w:tblHeader w:val="0"/>
+        </w:trPr>
+        <w:tc>
+          <w:tcPr>
+            <w:tcBorders>
+              <w:top w:color="cccccc" w:space="0" w:sz="6" w:val="single"/>
+              <w:left w:color="cccccc" w:space="0" w:sz="6" w:val="single"/>
+              <w:bottom w:color="cccccc" w:space="0" w:sz="6" w:val="single"/>
+              <w:right w:color="cccccc" w:space="0" w:sz="6" w:val="single"/>
+            </w:tcBorders>
+            <w:shd w:fill="ffffff" w:val="clear"/>
+            <w:tcMar>
+              <w:top w:w="40.0" w:type="dxa"/>
+              <w:left w:w="40.0" w:type="dxa"/>
+              <w:bottom w:w="40.0" w:type="dxa"/>
+              <w:right w:w="40.0" w:type="dxa"/>
+            </w:tcMar>
+            <w:vAlign w:val="bottom"/>
+          </w:tcPr>
+          <w:p>
+            <w:pPr>
+              <w:pageBreakBefore w:val="0"/>
+              <w:widowControl w:val="0"/>
+              <w:rPr>
+                <w:sz w:val="20"/>
+                <w:szCs w:val="20"/>
+              </w:rPr>
+            </w:pPr>
+            <w:r>
+              <w:rPr>
+                <w:sz w:val="20"/>
+                <w:szCs w:val="20"/>
+                <w:rtl w:val="0"/>
+              </w:rPr>
+              <w:t xml:space="preserve">exec zsh -l</w:t>
             </w:r>
           </w:p>
         </w:tc>

</xml_diff>